<commit_message>
Added to data documentation, and commented code
</commit_message>
<xml_diff>
--- a/Data/Nigeria/Data Documentation.docx
+++ b/Data/Nigeria/Data Documentation.docx
@@ -211,6 +211,23 @@
       <w:pPr>
         <w:pStyle w:val="ListParagraph"/>
         <w:numPr>
+          <w:ilvl w:val="1"/>
+          <w:numId w:val="1"/>
+        </w:numPr>
+      </w:pPr>
+      <w:hyperlink r:id="rId5" w:history="1">
+        <w:r>
+          <w:rPr>
+            <w:rStyle w:val="Hyperlink"/>
+          </w:rPr>
+          <w:t>http://ghdx.healthdata.org/gbd-results-tool</w:t>
+        </w:r>
+      </w:hyperlink>
+    </w:p>
+    <w:p>
+      <w:pPr>
+        <w:pStyle w:val="ListParagraph"/>
+        <w:numPr>
           <w:ilvl w:val="0"/>
           <w:numId w:val="1"/>
         </w:numPr>
@@ -227,7 +244,7 @@
           <w:numId w:val="1"/>
         </w:numPr>
       </w:pPr>
-      <w:hyperlink r:id="rId5" w:history="1">
+      <w:hyperlink r:id="rId6" w:history="1">
         <w:r>
           <w:rPr>
             <w:rStyle w:val="Hyperlink"/>
@@ -276,6 +293,38 @@
       <w:pPr>
         <w:pStyle w:val="ListParagraph"/>
         <w:numPr>
+          <w:ilvl w:val="1"/>
+          <w:numId w:val="1"/>
+        </w:numPr>
+      </w:pPr>
+      <w:hyperlink r:id="rId7" w:history="1">
+        <w:r>
+          <w:rPr>
+            <w:rStyle w:val="Hyperlink"/>
+          </w:rPr>
+          <w:t>http://espen.afro.who.int/countries/nigeria</w:t>
+        </w:r>
+      </w:hyperlink>
+      <w:r>
+        <w:t xml:space="preserve"> (replace Nigeria with country name)</w:t>
+      </w:r>
+    </w:p>
+    <w:p>
+      <w:pPr>
+        <w:pStyle w:val="ListParagraph"/>
+        <w:numPr>
+          <w:ilvl w:val="2"/>
+          <w:numId w:val="1"/>
+        </w:numPr>
+      </w:pPr>
+      <w:r>
+        <w:t>Navigate to the disease you are looking at, and then the data option.</w:t>
+      </w:r>
+    </w:p>
+    <w:p>
+      <w:pPr>
+        <w:pStyle w:val="ListParagraph"/>
+        <w:numPr>
           <w:ilvl w:val="0"/>
           <w:numId w:val="1"/>
         </w:numPr>
@@ -332,7 +381,7 @@
         </w:numPr>
       </w:pPr>
       <w:r>
-        <w:t>Future idea to create a new metric that will encapsulate both the YLD and the drug ratio for any specific state/district</w:t>
+        <w:t>Drugs Used vs Procured</w:t>
       </w:r>
     </w:p>
     <w:p>
@@ -344,10 +393,8 @@
         </w:numPr>
       </w:pPr>
       <w:r>
-        <w:t>Makes the map even easier to read.</w:t>
-      </w:r>
-      <w:bookmarkStart w:id="0" w:name="_GoBack"/>
-      <w:bookmarkEnd w:id="0"/>
+        <w:t>DrugPopTreat / Drug Total Procured</w:t>
+      </w:r>
     </w:p>
     <w:sectPr>
       <w:pgSz w:w="12240" w:h="15840"/>

</xml_diff>

<commit_message>
cleaning up data, vizzes, and code folders to contain the final versions
</commit_message>
<xml_diff>
--- a/Data/Nigeria/Data Documentation.docx
+++ b/Data/Nigeria/Data Documentation.docx
@@ -1,6 +1,6 @@
 
 <file path=word/document.xml><?xml version="1.0" encoding="utf-8"?>
-<w:document xmlns:wpc="http://schemas.microsoft.com/office/word/2010/wordprocessingCanvas" xmlns:cx="http://schemas.microsoft.com/office/drawing/2014/chartex" xmlns:cx1="http://schemas.microsoft.com/office/drawing/2015/9/8/chartex" xmlns:cx2="http://schemas.microsoft.com/office/drawing/2015/10/21/chartex" xmlns:cx3="http://schemas.microsoft.com/office/drawing/2016/5/9/chartex" xmlns:cx4="http://schemas.microsoft.com/office/drawing/2016/5/10/chartex" xmlns:cx5="http://schemas.microsoft.com/office/drawing/2016/5/11/chartex" xmlns:cx6="http://schemas.microsoft.com/office/drawing/2016/5/12/chartex" xmlns:cx7="http://schemas.microsoft.com/office/drawing/2016/5/13/chartex" xmlns:cx8="http://schemas.microsoft.com/office/drawing/2016/5/14/chartex" xmlns:mc="http://schemas.openxmlformats.org/markup-compatibility/2006" xmlns:aink="http://schemas.microsoft.com/office/drawing/2016/ink" xmlns:am3d="http://schemas.microsoft.com/office/drawing/2017/model3d" xmlns:o="urn:schemas-microsoft-com:office:office" xmlns:r="http://schemas.openxmlformats.org/officeDocument/2006/relationships" xmlns:m="http://schemas.openxmlformats.org/officeDocument/2006/math" xmlns:v="urn:schemas-microsoft-com:vml" xmlns:wp14="http://schemas.microsoft.com/office/word/2010/wordprocessingDrawing" xmlns:wp="http://schemas.openxmlformats.org/drawingml/2006/wordprocessingDrawing" xmlns:w10="urn:schemas-microsoft-com:office:word" xmlns:w="http://schemas.openxmlformats.org/wordprocessingml/2006/main" xmlns:w14="http://schemas.microsoft.com/office/word/2010/wordml" xmlns:w15="http://schemas.microsoft.com/office/word/2012/wordml" xmlns:w16cid="http://schemas.microsoft.com/office/word/2016/wordml/cid" xmlns:w16se="http://schemas.microsoft.com/office/word/2015/wordml/symex" xmlns:wpg="http://schemas.microsoft.com/office/word/2010/wordprocessingGroup" xmlns:wpi="http://schemas.microsoft.com/office/word/2010/wordprocessingInk" xmlns:wne="http://schemas.microsoft.com/office/word/2006/wordml" xmlns:wps="http://schemas.microsoft.com/office/word/2010/wordprocessingShape" mc:Ignorable="w14 w15 w16se w16cid wp14">
+<w:document xmlns:wpc="http://schemas.microsoft.com/office/word/2010/wordprocessingCanvas" xmlns:cx="http://schemas.microsoft.com/office/drawing/2014/chartex" xmlns:cx1="http://schemas.microsoft.com/office/drawing/2015/9/8/chartex" xmlns:cx2="http://schemas.microsoft.com/office/drawing/2015/10/21/chartex" xmlns:cx3="http://schemas.microsoft.com/office/drawing/2016/5/9/chartex" xmlns:cx4="http://schemas.microsoft.com/office/drawing/2016/5/10/chartex" xmlns:cx5="http://schemas.microsoft.com/office/drawing/2016/5/11/chartex" xmlns:cx6="http://schemas.microsoft.com/office/drawing/2016/5/12/chartex" xmlns:cx7="http://schemas.microsoft.com/office/drawing/2016/5/13/chartex" xmlns:cx8="http://schemas.microsoft.com/office/drawing/2016/5/14/chartex" xmlns:mc="http://schemas.openxmlformats.org/markup-compatibility/2006" xmlns:aink="http://schemas.microsoft.com/office/drawing/2016/ink" xmlns:am3d="http://schemas.microsoft.com/office/drawing/2017/model3d" xmlns:o="urn:schemas-microsoft-com:office:office" xmlns:r="http://schemas.openxmlformats.org/officeDocument/2006/relationships" xmlns:m="http://schemas.openxmlformats.org/officeDocument/2006/math" xmlns:v="urn:schemas-microsoft-com:vml" xmlns:wp14="http://schemas.microsoft.com/office/word/2010/wordprocessingDrawing" xmlns:wp="http://schemas.openxmlformats.org/drawingml/2006/wordprocessingDrawing" xmlns:w10="urn:schemas-microsoft-com:office:word" xmlns:w="http://schemas.openxmlformats.org/wordprocessingml/2006/main" xmlns:w14="http://schemas.microsoft.com/office/word/2010/wordml" xmlns:w15="http://schemas.microsoft.com/office/word/2012/wordml" xmlns:w16cex="http://schemas.microsoft.com/office/word/2018/wordml/cex" xmlns:w16cid="http://schemas.microsoft.com/office/word/2016/wordml/cid" xmlns:w16="http://schemas.microsoft.com/office/word/2018/wordml" xmlns:w16se="http://schemas.microsoft.com/office/word/2015/wordml/symex" xmlns:wpg="http://schemas.microsoft.com/office/word/2010/wordprocessingGroup" xmlns:wpi="http://schemas.microsoft.com/office/word/2010/wordprocessingInk" xmlns:wne="http://schemas.microsoft.com/office/word/2006/wordml" xmlns:wps="http://schemas.microsoft.com/office/word/2010/wordprocessingShape" mc:Ignorable="w14 w15 w16se w16cid w16 w16cex wp14">
   <w:body>
     <w:p>
       <w:pPr>
@@ -21,8 +21,51 @@
         </w:numPr>
       </w:pPr>
       <w:r>
+        <w:t>More in-depth documentation found on our website</w:t>
+      </w:r>
+    </w:p>
+    <w:p>
+      <w:pPr>
+        <w:pStyle w:val="ListParagraph"/>
+        <w:numPr>
+          <w:ilvl w:val="1"/>
+          <w:numId w:val="1"/>
+        </w:numPr>
+      </w:pPr>
+      <w:hyperlink r:id="rId5" w:history="1">
+        <w:r>
+          <w:rPr>
+            <w:rStyle w:val="Hyperlink"/>
+          </w:rPr>
+          <w:t>https://stm7631.github.io/AA-08-Washington-Data-Wizards/doc.html</w:t>
+        </w:r>
+      </w:hyperlink>
+    </w:p>
+    <w:p>
+      <w:pPr>
+        <w:pStyle w:val="ListParagraph"/>
+        <w:numPr>
+          <w:ilvl w:val="0"/>
+          <w:numId w:val="1"/>
+        </w:numPr>
+      </w:pPr>
+      <w:r>
         <w:t>Shape Data from ESPEN Website</w:t>
       </w:r>
+      <w:r>
+        <w:t xml:space="preserve"> or from</w:t>
+      </w:r>
+      <w:r>
+        <w:t xml:space="preserve"> </w:t>
+      </w:r>
+      <w:hyperlink r:id="rId6" w:history="1">
+        <w:r>
+          <w:rPr>
+            <w:rStyle w:val="Hyperlink"/>
+          </w:rPr>
+          <w:t>https://data.humdata.org/organization/ocha-nigeria</w:t>
+        </w:r>
+      </w:hyperlink>
     </w:p>
     <w:p>
       <w:pPr>
@@ -105,8 +148,21 @@
         </w:numPr>
       </w:pPr>
       <w:r>
-        <w:t>Total people requiring treatment comes from Target Population -&gt; Oncho -&gt;  Total</w:t>
-      </w:r>
+        <w:t xml:space="preserve">Total people requiring treatment comes from Target Population -&gt; </w:t>
+      </w:r>
+      <w:proofErr w:type="spellStart"/>
+      <w:r>
+        <w:t>Oncho</w:t>
+      </w:r>
+      <w:proofErr w:type="spellEnd"/>
+      <w:r>
+        <w:t xml:space="preserve"> -</w:t>
+      </w:r>
+      <w:proofErr w:type="gramStart"/>
+      <w:r>
+        <w:t>&gt;  Total</w:t>
+      </w:r>
+      <w:proofErr w:type="gramEnd"/>
     </w:p>
     <w:p>
       <w:pPr>
@@ -117,7 +173,15 @@
         </w:numPr>
       </w:pPr>
       <w:r>
-        <w:t>Total drugs procured comes from IVM -&gt; Oncho only</w:t>
+        <w:t xml:space="preserve">Total drugs procured comes from IVM -&gt; </w:t>
+      </w:r>
+      <w:proofErr w:type="spellStart"/>
+      <w:r>
+        <w:t>Oncho</w:t>
+      </w:r>
+      <w:proofErr w:type="spellEnd"/>
+      <w:r>
+        <w:t xml:space="preserve"> only</w:t>
       </w:r>
     </w:p>
     <w:p>
@@ -129,7 +193,23 @@
         </w:numPr>
       </w:pPr>
       <w:r>
-        <w:t xml:space="preserve">It also comes from IVM -&gt; LF+Oncho, only if the corresponding row in the IVM -&gt; Oncho only column is 0. </w:t>
+        <w:t xml:space="preserve">It also comes from IVM -&gt; </w:t>
+      </w:r>
+      <w:proofErr w:type="spellStart"/>
+      <w:r>
+        <w:t>LF+Oncho</w:t>
+      </w:r>
+      <w:proofErr w:type="spellEnd"/>
+      <w:r>
+        <w:t xml:space="preserve">, only if the corresponding row in the IVM -&gt; </w:t>
+      </w:r>
+      <w:proofErr w:type="spellStart"/>
+      <w:r>
+        <w:t>Oncho</w:t>
+      </w:r>
+      <w:proofErr w:type="spellEnd"/>
+      <w:r>
+        <w:t xml:space="preserve"> only column is 0. </w:t>
       </w:r>
     </w:p>
     <w:p>
@@ -143,8 +223,21 @@
       <w:r>
         <w:t xml:space="preserve">This is due to the fact that the </w:t>
       </w:r>
-      <w:r>
-        <w:t>Oncho Only and LF+Oncho columns are the same when they are both filled in.</w:t>
+      <w:proofErr w:type="spellStart"/>
+      <w:r>
+        <w:t>Oncho</w:t>
+      </w:r>
+      <w:proofErr w:type="spellEnd"/>
+      <w:r>
+        <w:t xml:space="preserve"> Only and </w:t>
+      </w:r>
+      <w:proofErr w:type="spellStart"/>
+      <w:r>
+        <w:t>LF+Oncho</w:t>
+      </w:r>
+      <w:proofErr w:type="spellEnd"/>
+      <w:r>
+        <w:t xml:space="preserve"> columns are the same when they are both filled in.</w:t>
       </w:r>
     </w:p>
     <w:p>
@@ -192,6 +285,30 @@
         </w:numPr>
       </w:pPr>
       <w:r>
+        <w:t>Disease MDA Data is from ESPEN Portal</w:t>
+      </w:r>
+    </w:p>
+    <w:p>
+      <w:pPr>
+        <w:pStyle w:val="ListParagraph"/>
+        <w:numPr>
+          <w:ilvl w:val="1"/>
+          <w:numId w:val="1"/>
+        </w:numPr>
+      </w:pPr>
+      <w:r>
+        <w:t>Link TBD (ESPEN is down at the time of writing)</w:t>
+      </w:r>
+    </w:p>
+    <w:p>
+      <w:pPr>
+        <w:pStyle w:val="ListParagraph"/>
+        <w:numPr>
+          <w:ilvl w:val="0"/>
+          <w:numId w:val="1"/>
+        </w:numPr>
+      </w:pPr>
+      <w:r>
         <w:t>GBD Data from IHME 2017</w:t>
       </w:r>
     </w:p>
@@ -215,7 +332,7 @@
           <w:numId w:val="1"/>
         </w:numPr>
       </w:pPr>
-      <w:hyperlink r:id="rId5" w:history="1">
+      <w:hyperlink r:id="rId7" w:history="1">
         <w:r>
           <w:rPr>
             <w:rStyle w:val="Hyperlink"/>
@@ -244,25 +361,8 @@
           <w:numId w:val="1"/>
         </w:numPr>
       </w:pPr>
-      <w:hyperlink r:id="rId6" w:history="1">
-        <w:r>
-          <w:rPr>
-            <w:rStyle w:val="Hyperlink"/>
-          </w:rPr>
-          <w:t>https://www.worldometers.info/world-population/nigeria-population/</w:t>
-        </w:r>
-      </w:hyperlink>
-    </w:p>
-    <w:p>
-      <w:pPr>
-        <w:pStyle w:val="ListParagraph"/>
-        <w:numPr>
-          <w:ilvl w:val="1"/>
-          <w:numId w:val="1"/>
-        </w:numPr>
-      </w:pPr>
-      <w:r>
-        <w:t>Hand copied from the website to an excel document</w:t>
+      <w:r>
+        <w:t>Summed up from district population field in JRSM</w:t>
       </w:r>
     </w:p>
     <w:p>
@@ -297,7 +397,7 @@
           <w:numId w:val="1"/>
         </w:numPr>
       </w:pPr>
-      <w:hyperlink r:id="rId7" w:history="1">
+      <w:hyperlink r:id="rId8" w:history="1">
         <w:r>
           <w:rPr>
             <w:rStyle w:val="Hyperlink"/>
@@ -340,60 +440,236 @@
           <w:ilvl w:val="1"/>
           <w:numId w:val="1"/>
         </w:numPr>
-      </w:pPr>
-      <w:r>
-        <w:t>Each drug ratio was calculated by taking the total procured / total requiring treatment</w:t>
-      </w:r>
-    </w:p>
-    <w:p>
-      <w:pPr>
-        <w:pStyle w:val="ListParagraph"/>
-        <w:numPr>
-          <w:ilvl w:val="1"/>
-          <w:numId w:val="1"/>
-        </w:numPr>
-      </w:pPr>
-      <w:r>
-        <w:t>YLDs calculated by taking the total state population / YLD Rate</w:t>
-      </w:r>
-    </w:p>
-    <w:p>
-      <w:pPr>
-        <w:pStyle w:val="ListParagraph"/>
-        <w:numPr>
-          <w:ilvl w:val="2"/>
-          <w:numId w:val="1"/>
-        </w:numPr>
-      </w:pPr>
-      <w:r>
-        <w:t>Future ideas to make the YLD more accurate based upon more accurate prevalence data</w:t>
-      </w:r>
-      <w:r>
-        <w:t xml:space="preserve"> found in the additional data sources</w:t>
-      </w:r>
-    </w:p>
-    <w:p>
-      <w:pPr>
-        <w:pStyle w:val="ListParagraph"/>
-        <w:numPr>
-          <w:ilvl w:val="1"/>
-          <w:numId w:val="1"/>
-        </w:numPr>
-      </w:pPr>
-      <w:r>
-        <w:t>Drugs Used vs Procured</w:t>
-      </w:r>
-    </w:p>
-    <w:p>
-      <w:pPr>
-        <w:pStyle w:val="ListParagraph"/>
-        <w:numPr>
-          <w:ilvl w:val="2"/>
-          <w:numId w:val="1"/>
-        </w:numPr>
-      </w:pPr>
-      <w:r>
-        <w:t>DrugPopTreat / Drug Total Procured</w:t>
+        <w:rPr>
+          <w:rFonts w:cstheme="minorHAnsi"/>
+        </w:rPr>
+      </w:pPr>
+      <w:r>
+        <w:rPr>
+          <w:rFonts w:cstheme="minorHAnsi"/>
+          <w:color w:val="000000"/>
+        </w:rPr>
+        <w:t xml:space="preserve">In the data, when we talk about </w:t>
+      </w:r>
+      <w:r>
+        <w:rPr>
+          <w:rFonts w:cstheme="minorHAnsi"/>
+          <w:b/>
+          <w:bCs/>
+          <w:color w:val="000000"/>
+        </w:rPr>
+        <w:t>normalized variables</w:t>
+      </w:r>
+      <w:r>
+        <w:rPr>
+          <w:rFonts w:cstheme="minorHAnsi"/>
+          <w:color w:val="000000"/>
+        </w:rPr>
+        <w:t>, it means that we just divided a value in a column by the mean of the column. We do this to put things in terms of scale - how much bigger is a state’s value compared to the mean. </w:t>
+      </w:r>
+    </w:p>
+    <w:p>
+      <w:pPr>
+        <w:pStyle w:val="ListParagraph"/>
+        <w:numPr>
+          <w:ilvl w:val="1"/>
+          <w:numId w:val="1"/>
+        </w:numPr>
+        <w:rPr>
+          <w:rFonts w:cstheme="minorHAnsi"/>
+        </w:rPr>
+      </w:pPr>
+      <w:r>
+        <w:rPr>
+          <w:rFonts w:cstheme="minorHAnsi"/>
+          <w:color w:val="000000"/>
+        </w:rPr>
+        <w:t xml:space="preserve">When we talk about </w:t>
+      </w:r>
+      <w:r>
+        <w:rPr>
+          <w:rFonts w:cstheme="minorHAnsi"/>
+          <w:b/>
+          <w:bCs/>
+          <w:color w:val="000000"/>
+        </w:rPr>
+        <w:t>standardized variables</w:t>
+      </w:r>
+      <w:r>
+        <w:rPr>
+          <w:rFonts w:cstheme="minorHAnsi"/>
+          <w:color w:val="000000"/>
+        </w:rPr>
+        <w:t>, we are converting them to a measure of standard deviation. What this tells us is how far out from the mean a value is. If a value is negative, that means it is under the mean. If it is positive, it is above the mean.</w:t>
+      </w:r>
+    </w:p>
+    <w:p>
+      <w:pPr>
+        <w:pStyle w:val="ListParagraph"/>
+        <w:numPr>
+          <w:ilvl w:val="1"/>
+          <w:numId w:val="1"/>
+        </w:numPr>
+        <w:rPr>
+          <w:rFonts w:cstheme="minorHAnsi"/>
+        </w:rPr>
+      </w:pPr>
+      <w:r>
+        <w:rPr>
+          <w:rFonts w:cstheme="minorHAnsi"/>
+          <w:b/>
+          <w:bCs/>
+          <w:color w:val="000000"/>
+        </w:rPr>
+        <w:t>Drug Ratio</w:t>
+      </w:r>
+      <w:r>
+        <w:rPr>
+          <w:rFonts w:cstheme="minorHAnsi"/>
+          <w:color w:val="000000"/>
+        </w:rPr>
+        <w:t>: The sum of all the drugs procured in each area divided by the sum of all the people requiring treatment in each area, as shown in the JRSM. </w:t>
+      </w:r>
+    </w:p>
+    <w:p>
+      <w:pPr>
+        <w:pStyle w:val="ListParagraph"/>
+        <w:numPr>
+          <w:ilvl w:val="1"/>
+          <w:numId w:val="1"/>
+        </w:numPr>
+        <w:rPr>
+          <w:rFonts w:cstheme="minorHAnsi"/>
+        </w:rPr>
+      </w:pPr>
+      <w:r>
+        <w:rPr>
+          <w:rFonts w:cstheme="minorHAnsi"/>
+          <w:b/>
+          <w:bCs/>
+          <w:color w:val="000000"/>
+        </w:rPr>
+        <w:lastRenderedPageBreak/>
+        <w:t>Standardized Drug Procurement vs Treated:</w:t>
+      </w:r>
+      <w:r>
+        <w:rPr>
+          <w:rFonts w:cstheme="minorHAnsi"/>
+          <w:color w:val="000000"/>
+        </w:rPr>
+        <w:t xml:space="preserve"> The number of drugs procured in each area (from JRSM) divided by the number of people treated in the area (from IU Data). This value is then standardized.</w:t>
+      </w:r>
+    </w:p>
+    <w:p>
+      <w:pPr>
+        <w:pStyle w:val="ListParagraph"/>
+        <w:numPr>
+          <w:ilvl w:val="1"/>
+          <w:numId w:val="1"/>
+        </w:numPr>
+        <w:rPr>
+          <w:rFonts w:cstheme="minorHAnsi"/>
+        </w:rPr>
+      </w:pPr>
+      <w:r>
+        <w:rPr>
+          <w:rFonts w:cstheme="minorHAnsi"/>
+          <w:b/>
+          <w:bCs/>
+          <w:color w:val="000000"/>
+        </w:rPr>
+        <w:t xml:space="preserve">Drug Procurement vs Treated: </w:t>
+      </w:r>
+      <w:r>
+        <w:rPr>
+          <w:rFonts w:cstheme="minorHAnsi"/>
+          <w:color w:val="000000"/>
+        </w:rPr>
+        <w:t>The number of drugs procured in each area (from JRSM) divided by the number of people treated in the area (from IU Data).</w:t>
+      </w:r>
+    </w:p>
+    <w:p>
+      <w:pPr>
+        <w:pStyle w:val="ListParagraph"/>
+        <w:numPr>
+          <w:ilvl w:val="1"/>
+          <w:numId w:val="1"/>
+        </w:numPr>
+        <w:rPr>
+          <w:rFonts w:cstheme="minorHAnsi"/>
+        </w:rPr>
+      </w:pPr>
+      <w:r>
+        <w:rPr>
+          <w:rFonts w:cstheme="minorHAnsi"/>
+          <w:b/>
+          <w:bCs/>
+          <w:color w:val="000000"/>
+        </w:rPr>
+        <w:t xml:space="preserve">Disease MDA Coverage: </w:t>
+      </w:r>
+      <w:r>
+        <w:rPr>
+          <w:rFonts w:cstheme="minorHAnsi"/>
+          <w:color w:val="000000"/>
+        </w:rPr>
+        <w:t>The number of people treated for a disease (from IU Data) divided by the total number of people who require treatment (from IU Data)</w:t>
+      </w:r>
+    </w:p>
+    <w:p>
+      <w:pPr>
+        <w:pStyle w:val="ListParagraph"/>
+        <w:numPr>
+          <w:ilvl w:val="1"/>
+          <w:numId w:val="1"/>
+        </w:numPr>
+        <w:rPr>
+          <w:rFonts w:cstheme="minorHAnsi"/>
+        </w:rPr>
+      </w:pPr>
+      <w:r>
+        <w:rPr>
+          <w:rFonts w:cstheme="minorHAnsi"/>
+          <w:b/>
+          <w:bCs/>
+          <w:color w:val="000000"/>
+        </w:rPr>
+        <w:t xml:space="preserve">Disease YLD Value: </w:t>
+      </w:r>
+      <w:r>
+        <w:rPr>
+          <w:rFonts w:cstheme="minorHAnsi"/>
+          <w:color w:val="000000"/>
+        </w:rPr>
+        <w:t>The population of an area (from the JRSM) divided by the YLD rate for the disease (calculated in the IHME Data set)</w:t>
+      </w:r>
+    </w:p>
+    <w:p>
+      <w:pPr>
+        <w:pStyle w:val="ListParagraph"/>
+        <w:numPr>
+          <w:ilvl w:val="1"/>
+          <w:numId w:val="1"/>
+        </w:numPr>
+        <w:rPr>
+          <w:rFonts w:cstheme="minorHAnsi"/>
+        </w:rPr>
+      </w:pPr>
+      <w:r>
+        <w:rPr>
+          <w:rFonts w:cstheme="minorHAnsi"/>
+          <w:b/>
+          <w:bCs/>
+          <w:color w:val="000000"/>
+        </w:rPr>
+        <w:t xml:space="preserve">Disease Measure: </w:t>
+      </w:r>
+      <w:r>
+        <w:rPr>
+          <w:rFonts w:cstheme="minorHAnsi"/>
+          <w:color w:val="000000"/>
+        </w:rPr>
+        <w:t>Normalized Drug Ratio in each area divided (calculated) by Normalized YLD value (calculated) for the disease in each area</w:t>
       </w:r>
     </w:p>
     <w:sectPr>
@@ -407,7 +683,7 @@
 </file>
 
 <file path=word/numbering.xml><?xml version="1.0" encoding="utf-8"?>
-<w:numbering xmlns:wpc="http://schemas.microsoft.com/office/word/2010/wordprocessingCanvas" xmlns:cx="http://schemas.microsoft.com/office/drawing/2014/chartex" xmlns:cx1="http://schemas.microsoft.com/office/drawing/2015/9/8/chartex" xmlns:cx2="http://schemas.microsoft.com/office/drawing/2015/10/21/chartex" xmlns:cx3="http://schemas.microsoft.com/office/drawing/2016/5/9/chartex" xmlns:cx4="http://schemas.microsoft.com/office/drawing/2016/5/10/chartex" xmlns:cx5="http://schemas.microsoft.com/office/drawing/2016/5/11/chartex" xmlns:cx6="http://schemas.microsoft.com/office/drawing/2016/5/12/chartex" xmlns:cx7="http://schemas.microsoft.com/office/drawing/2016/5/13/chartex" xmlns:cx8="http://schemas.microsoft.com/office/drawing/2016/5/14/chartex" xmlns:mc="http://schemas.openxmlformats.org/markup-compatibility/2006" xmlns:aink="http://schemas.microsoft.com/office/drawing/2016/ink" xmlns:am3d="http://schemas.microsoft.com/office/drawing/2017/model3d" xmlns:o="urn:schemas-microsoft-com:office:office" xmlns:r="http://schemas.openxmlformats.org/officeDocument/2006/relationships" xmlns:m="http://schemas.openxmlformats.org/officeDocument/2006/math" xmlns:v="urn:schemas-microsoft-com:vml" xmlns:wp14="http://schemas.microsoft.com/office/word/2010/wordprocessingDrawing" xmlns:wp="http://schemas.openxmlformats.org/drawingml/2006/wordprocessingDrawing" xmlns:w10="urn:schemas-microsoft-com:office:word" xmlns:w="http://schemas.openxmlformats.org/wordprocessingml/2006/main" xmlns:w14="http://schemas.microsoft.com/office/word/2010/wordml" xmlns:w15="http://schemas.microsoft.com/office/word/2012/wordml" xmlns:w16cid="http://schemas.microsoft.com/office/word/2016/wordml/cid" xmlns:w16se="http://schemas.microsoft.com/office/word/2015/wordml/symex" xmlns:wpg="http://schemas.microsoft.com/office/word/2010/wordprocessingGroup" xmlns:wpi="http://schemas.microsoft.com/office/word/2010/wordprocessingInk" xmlns:wne="http://schemas.microsoft.com/office/word/2006/wordml" xmlns:wps="http://schemas.microsoft.com/office/word/2010/wordprocessingShape" mc:Ignorable="w14 w15 w16se w16cid wp14">
+<w:numbering xmlns:wpc="http://schemas.microsoft.com/office/word/2010/wordprocessingCanvas" xmlns:cx="http://schemas.microsoft.com/office/drawing/2014/chartex" xmlns:cx1="http://schemas.microsoft.com/office/drawing/2015/9/8/chartex" xmlns:cx2="http://schemas.microsoft.com/office/drawing/2015/10/21/chartex" xmlns:cx3="http://schemas.microsoft.com/office/drawing/2016/5/9/chartex" xmlns:cx4="http://schemas.microsoft.com/office/drawing/2016/5/10/chartex" xmlns:cx5="http://schemas.microsoft.com/office/drawing/2016/5/11/chartex" xmlns:cx6="http://schemas.microsoft.com/office/drawing/2016/5/12/chartex" xmlns:cx7="http://schemas.microsoft.com/office/drawing/2016/5/13/chartex" xmlns:cx8="http://schemas.microsoft.com/office/drawing/2016/5/14/chartex" xmlns:mc="http://schemas.openxmlformats.org/markup-compatibility/2006" xmlns:aink="http://schemas.microsoft.com/office/drawing/2016/ink" xmlns:am3d="http://schemas.microsoft.com/office/drawing/2017/model3d" xmlns:o="urn:schemas-microsoft-com:office:office" xmlns:r="http://schemas.openxmlformats.org/officeDocument/2006/relationships" xmlns:m="http://schemas.openxmlformats.org/officeDocument/2006/math" xmlns:v="urn:schemas-microsoft-com:vml" xmlns:wp14="http://schemas.microsoft.com/office/word/2010/wordprocessingDrawing" xmlns:wp="http://schemas.openxmlformats.org/drawingml/2006/wordprocessingDrawing" xmlns:w10="urn:schemas-microsoft-com:office:word" xmlns:w="http://schemas.openxmlformats.org/wordprocessingml/2006/main" xmlns:w14="http://schemas.microsoft.com/office/word/2010/wordml" xmlns:w15="http://schemas.microsoft.com/office/word/2012/wordml" xmlns:w16cex="http://schemas.microsoft.com/office/word/2018/wordml/cex" xmlns:w16cid="http://schemas.microsoft.com/office/word/2016/wordml/cid" xmlns:w16="http://schemas.microsoft.com/office/word/2018/wordml" xmlns:w16se="http://schemas.microsoft.com/office/word/2015/wordml/symex" xmlns:wpg="http://schemas.microsoft.com/office/word/2010/wordprocessingGroup" xmlns:wpi="http://schemas.microsoft.com/office/word/2010/wordprocessingInk" xmlns:wne="http://schemas.microsoft.com/office/word/2006/wordml" xmlns:wps="http://schemas.microsoft.com/office/word/2010/wordprocessingShape" mc:Ignorable="w14 w15 w16se w16cid w16 w16cex wp14">
   <w:abstractNum w:abstractNumId="0" w15:restartNumberingAfterBreak="0">
     <w:nsid w:val="4BB06BB6"/>
     <w:multiLevelType w:val="hybridMultilevel"/>
@@ -528,7 +804,7 @@
 </file>
 
 <file path=word/styles.xml><?xml version="1.0" encoding="utf-8"?>
-<w:styles xmlns:mc="http://schemas.openxmlformats.org/markup-compatibility/2006" xmlns:r="http://schemas.openxmlformats.org/officeDocument/2006/relationships" xmlns:w="http://schemas.openxmlformats.org/wordprocessingml/2006/main" xmlns:w14="http://schemas.microsoft.com/office/word/2010/wordml" xmlns:w15="http://schemas.microsoft.com/office/word/2012/wordml" xmlns:w16cid="http://schemas.microsoft.com/office/word/2016/wordml/cid" xmlns:w16se="http://schemas.microsoft.com/office/word/2015/wordml/symex" mc:Ignorable="w14 w15 w16se w16cid">
+<w:styles xmlns:mc="http://schemas.openxmlformats.org/markup-compatibility/2006" xmlns:r="http://schemas.openxmlformats.org/officeDocument/2006/relationships" xmlns:w="http://schemas.openxmlformats.org/wordprocessingml/2006/main" xmlns:w14="http://schemas.microsoft.com/office/word/2010/wordml" xmlns:w15="http://schemas.microsoft.com/office/word/2012/wordml" xmlns:w16cex="http://schemas.microsoft.com/office/word/2018/wordml/cex" xmlns:w16cid="http://schemas.microsoft.com/office/word/2016/wordml/cid" xmlns:w16="http://schemas.microsoft.com/office/word/2018/wordml" xmlns:w16se="http://schemas.microsoft.com/office/word/2015/wordml/symex" mc:Ignorable="w14 w15 w16se w16cid w16 w16cex">
   <w:docDefaults>
     <w:rPrDefault>
       <w:rPr>
@@ -976,6 +1252,22 @@
       <w:u w:val="single"/>
     </w:rPr>
   </w:style>
+  <w:style w:type="paragraph" w:styleId="NormalWeb">
+    <w:name w:val="Normal (Web)"/>
+    <w:basedOn w:val="Normal"/>
+    <w:uiPriority w:val="99"/>
+    <w:semiHidden/>
+    <w:unhideWhenUsed/>
+    <w:rsid w:val="00D13669"/>
+    <w:pPr>
+      <w:spacing w:before="100" w:beforeAutospacing="1" w:after="100" w:afterAutospacing="1" w:line="240" w:lineRule="auto"/>
+    </w:pPr>
+    <w:rPr>
+      <w:rFonts w:ascii="Times New Roman" w:eastAsia="Times New Roman" w:hAnsi="Times New Roman" w:cs="Times New Roman"/>
+      <w:sz w:val="24"/>
+      <w:szCs w:val="24"/>
+    </w:rPr>
+  </w:style>
 </w:styles>
 </file>
 

</xml_diff>